<commit_message>
Final updates addded, better test generator
</commit_message>
<xml_diff>
--- a/ParallelComputing.docx
+++ b/ParallelComputing.docx
@@ -722,7 +722,19 @@
         <w:rPr>
           <w:sz w:val="28"/>
         </w:rPr>
-        <w:t>Performance measurement configuration</w:t>
+        <w:t>Performance measur</w:t>
+      </w:r>
+      <w:r>
+        <w:rPr>
+          <w:sz w:val="28"/>
+        </w:rPr>
+        <w:t>ing</w:t>
+      </w:r>
+      <w:r>
+        <w:rPr>
+          <w:sz w:val="28"/>
+        </w:rPr>
+        <w:t xml:space="preserve"> configuration</w:t>
       </w:r>
     </w:p>
     <w:p>
@@ -743,6 +755,8 @@
         </w:rPr>
         <w:t>Test cases</w:t>
       </w:r>
+      <w:bookmarkStart w:id="0" w:name="_GoBack"/>
+      <w:bookmarkEnd w:id="0"/>
     </w:p>
     <w:p>
       <w:pPr>
@@ -780,22 +794,6 @@
           <w:sz w:val="28"/>
         </w:rPr>
         <w:t>Big test – generated content</w:t>
-      </w:r>
-    </w:p>
-    <w:p>
-      <w:pPr>
-        <w:pStyle w:val="ListParagraph"/>
-        <w:numPr>
-          <w:ilvl w:val="0"/>
-          <w:numId w:val="11"/>
-        </w:numPr>
-        <w:rPr>
-          <w:sz w:val="28"/>
-          <w:lang w:val="bg-BG"/>
-        </w:rPr>
-      </w:pPr>
-      <w:r>
-        <w:t>Performance results</w:t>
       </w:r>
     </w:p>
     <w:p>
@@ -1173,15 +1171,10 @@
         <w:t>The whole file is read using a Buffered reader</w:t>
       </w:r>
       <w:r>
-        <w:t xml:space="preserve"> into an Array List. Then it is being split between the threads. The last thread consumes the remaining smaller amount of buffers. Every single thread is fed and then builds  </w:t>
-      </w:r>
-    </w:p>
-    <w:p>
-      <w:pPr>
-        <w:pStyle w:val="Heading2"/>
-      </w:pPr>
-      <w:r>
-        <w:t>Decompressing</w:t>
+        <w:t xml:space="preserve"> into an Array List. Then it is being split between the threads. The last thread consumes the remaining smaller</w:t>
+      </w:r>
+      <w:r>
+        <w:t xml:space="preserve"> amount of buffers.</w:t>
       </w:r>
     </w:p>
     <w:p>
@@ -1230,8 +1223,8 @@
         <w:lastRenderedPageBreak/>
         <w:drawing>
           <wp:inline distT="0" distB="0" distL="0" distR="0">
-            <wp:extent cx="5486400" cy="3200400"/>
-            <wp:effectExtent l="0" t="0" r="0" b="0"/>
+            <wp:extent cx="4733925" cy="3200400"/>
+            <wp:effectExtent l="0" t="0" r="9525" b="0"/>
             <wp:docPr id="3" name="Chart 3"/>
             <wp:cNvGraphicFramePr/>
             <a:graphic xmlns:a="http://schemas.openxmlformats.org/drawingml/2006/main">
@@ -1251,8 +1244,8 @@
         </w:rPr>
         <w:drawing>
           <wp:inline distT="0" distB="0" distL="0" distR="0">
-            <wp:extent cx="5486400" cy="3200400"/>
-            <wp:effectExtent l="0" t="0" r="0" b="0"/>
+            <wp:extent cx="4714875" cy="3200400"/>
+            <wp:effectExtent l="0" t="0" r="9525" b="0"/>
             <wp:docPr id="4" name="Chart 4"/>
             <wp:cNvGraphicFramePr/>
             <a:graphic xmlns:a="http://schemas.openxmlformats.org/drawingml/2006/main">
@@ -1263,8 +1256,6 @@
           </wp:inline>
         </w:drawing>
       </w:r>
-      <w:bookmarkStart w:id="0" w:name="_GoBack"/>
-      <w:bookmarkEnd w:id="0"/>
     </w:p>
     <w:p>
       <w:pPr>
@@ -1276,7 +1267,48 @@
     </w:p>
     <w:p>
       <w:r>
-        <w:t xml:space="preserve">Linux Ubuntu 16 cores </w:t>
+        <w:t>Linux 16 cores 32 GB RAM</w:t>
+      </w:r>
+    </w:p>
+    <w:p>
+      <w:r>
+        <w:rPr>
+          <w:noProof/>
+        </w:rPr>
+        <w:lastRenderedPageBreak/>
+        <w:drawing>
+          <wp:inline distT="0" distB="0" distL="0" distR="0" wp14:anchorId="7DDB537E" wp14:editId="621F0FA5">
+            <wp:extent cx="4743450" cy="3200400"/>
+            <wp:effectExtent l="0" t="0" r="0" b="0"/>
+            <wp:docPr id="5" name="Chart 5"/>
+            <wp:cNvGraphicFramePr/>
+            <a:graphic xmlns:a="http://schemas.openxmlformats.org/drawingml/2006/main">
+              <a:graphicData uri="http://schemas.openxmlformats.org/drawingml/2006/chart">
+                <c:chart xmlns:c="http://schemas.openxmlformats.org/drawingml/2006/chart" xmlns:r="http://schemas.openxmlformats.org/officeDocument/2006/relationships" r:id="rId12"/>
+              </a:graphicData>
+            </a:graphic>
+          </wp:inline>
+        </w:drawing>
+      </w:r>
+    </w:p>
+    <w:p>
+      <w:r>
+        <w:rPr>
+          <w:noProof/>
+        </w:rPr>
+        <w:drawing>
+          <wp:inline distT="0" distB="0" distL="0" distR="0" wp14:anchorId="44423D0F" wp14:editId="3C2D38EC">
+            <wp:extent cx="4724400" cy="3200400"/>
+            <wp:effectExtent l="0" t="0" r="0" b="0"/>
+            <wp:docPr id="6" name="Chart 6"/>
+            <wp:cNvGraphicFramePr/>
+            <a:graphic xmlns:a="http://schemas.openxmlformats.org/drawingml/2006/main">
+              <a:graphicData uri="http://schemas.openxmlformats.org/drawingml/2006/chart">
+                <c:chart xmlns:c="http://schemas.openxmlformats.org/drawingml/2006/chart" xmlns:r="http://schemas.openxmlformats.org/officeDocument/2006/relationships" r:id="rId13"/>
+              </a:graphicData>
+            </a:graphic>
+          </wp:inline>
+        </w:drawing>
       </w:r>
     </w:p>
     <w:p>
@@ -1284,7 +1316,6 @@
         <w:pStyle w:val="Heading2"/>
       </w:pPr>
       <w:r>
-        <w:lastRenderedPageBreak/>
         <w:t>Test cases</w:t>
       </w:r>
     </w:p>
@@ -1297,6 +1328,23 @@
       </w:r>
     </w:p>
     <w:p>
+      <w:r>
+        <w:t xml:space="preserve">Random ASCII encoded characters </w:t>
+      </w:r>
+      <w:r>
+        <w:t>32</w:t>
+      </w:r>
+      <w:r>
+        <w:t xml:space="preserve"> MB - </w:t>
+      </w:r>
+      <w:r>
+        <w:t>3</w:t>
+      </w:r>
+      <w:r>
+        <w:t>2 million</w:t>
+      </w:r>
+    </w:p>
+    <w:p>
       <w:pPr>
         <w:pStyle w:val="Heading3"/>
       </w:pPr>
@@ -1311,17 +1359,28 @@
         </w:rPr>
       </w:pPr>
       <w:r>
-        <w:t>Random ASCII encoded characters 512 MB - around 512 million</w:t>
-      </w:r>
-    </w:p>
-    <w:p/>
+        <w:t xml:space="preserve">Random ASCII encoded characters </w:t>
+      </w:r>
+      <w:r>
+        <w:t>256</w:t>
+      </w:r>
+      <w:r>
+        <w:t xml:space="preserve">MB - </w:t>
+      </w:r>
+      <w:r>
+        <w:t>256</w:t>
+      </w:r>
+      <w:r>
+        <w:t xml:space="preserve"> million</w:t>
+      </w:r>
+    </w:p>
     <w:sectPr>
-      <w:headerReference w:type="even" r:id="rId12"/>
-      <w:headerReference w:type="default" r:id="rId13"/>
-      <w:footerReference w:type="even" r:id="rId14"/>
-      <w:footerReference w:type="default" r:id="rId15"/>
-      <w:headerReference w:type="first" r:id="rId16"/>
-      <w:footerReference w:type="first" r:id="rId17"/>
+      <w:headerReference w:type="even" r:id="rId14"/>
+      <w:headerReference w:type="default" r:id="rId15"/>
+      <w:footerReference w:type="even" r:id="rId16"/>
+      <w:footerReference w:type="default" r:id="rId17"/>
+      <w:headerReference w:type="first" r:id="rId18"/>
+      <w:footerReference w:type="first" r:id="rId19"/>
       <w:pgSz w:w="12240" w:h="15840"/>
       <w:pgMar w:top="720" w:right="720" w:bottom="720" w:left="720" w:header="720" w:footer="720" w:gutter="0"/>
       <w:cols w:space="720"/>
@@ -1410,7 +1469,7 @@
             <w:bCs/>
             <w:noProof/>
           </w:rPr>
-          <w:t>6</w:t>
+          <w:t>7</w:t>
         </w:r>
         <w:r>
           <w:rPr>
@@ -3026,7 +3085,7 @@
             </a:pPr>
             <a:r>
               <a:rPr lang="en-US"/>
-              <a:t>Test case performance</a:t>
+              <a:t>Small test performance</a:t>
             </a:r>
           </a:p>
         </c:rich>
@@ -3377,11 +3436,11 @@
           <c:showPercent val="0"/>
           <c:showBubbleSize val="0"/>
         </c:dLbls>
-        <c:axId val="1787800832"/>
-        <c:axId val="1787785600"/>
+        <c:axId val="-952566560"/>
+        <c:axId val="-952573632"/>
       </c:areaChart>
       <c:catAx>
-        <c:axId val="1787800832"/>
+        <c:axId val="-952566560"/>
         <c:scaling>
           <c:orientation val="minMax"/>
         </c:scaling>
@@ -3408,7 +3467,7 @@
                 </a:pPr>
                 <a:r>
                   <a:rPr lang="en-US"/>
-                  <a:t>Thread count *128</a:t>
+                  <a:t>Thread count</a:t>
                 </a:r>
               </a:p>
             </c:rich>
@@ -3479,7 +3538,7 @@
             <a:endParaRPr lang="en-US"/>
           </a:p>
         </c:txPr>
-        <c:crossAx val="1787785600"/>
+        <c:crossAx val="-952573632"/>
         <c:crosses val="autoZero"/>
         <c:auto val="1"/>
         <c:lblAlgn val="ctr"/>
@@ -3487,7 +3546,7 @@
         <c:noMultiLvlLbl val="0"/>
       </c:catAx>
       <c:valAx>
-        <c:axId val="1787785600"/>
+        <c:axId val="-952573632"/>
         <c:scaling>
           <c:orientation val="minMax"/>
         </c:scaling>
@@ -3593,7 +3652,7 @@
             <a:endParaRPr lang="en-US"/>
           </a:p>
         </c:txPr>
-        <c:crossAx val="1787800832"/>
+        <c:crossAx val="-952566560"/>
         <c:crosses val="autoZero"/>
         <c:crossBetween val="midCat"/>
       </c:valAx>
@@ -3703,7 +3762,7 @@
             </a:pPr>
             <a:r>
               <a:rPr lang="en-US"/>
-              <a:t>Performance measures</a:t>
+              <a:t>Small test measures</a:t>
             </a:r>
           </a:p>
         </c:rich>
@@ -3938,11 +3997,11 @@
           <c:showPercent val="0"/>
           <c:showBubbleSize val="0"/>
         </c:dLbls>
-        <c:axId val="1787787232"/>
-        <c:axId val="1787789408"/>
+        <c:axId val="-952566016"/>
+        <c:axId val="-952565472"/>
       </c:areaChart>
       <c:catAx>
-        <c:axId val="1787787232"/>
+        <c:axId val="-952566016"/>
         <c:scaling>
           <c:orientation val="minMax"/>
         </c:scaling>
@@ -3982,7 +4041,7 @@
             <a:endParaRPr lang="en-US"/>
           </a:p>
         </c:txPr>
-        <c:crossAx val="1787789408"/>
+        <c:crossAx val="-952565472"/>
         <c:crosses val="autoZero"/>
         <c:auto val="1"/>
         <c:lblAlgn val="ctr"/>
@@ -3990,7 +4049,7 @@
         <c:noMultiLvlLbl val="0"/>
       </c:catAx>
       <c:valAx>
-        <c:axId val="1787789408"/>
+        <c:axId val="-952565472"/>
         <c:scaling>
           <c:orientation val="minMax"/>
         </c:scaling>
@@ -4024,7 +4083,1141 @@
             <a:endParaRPr lang="en-US"/>
           </a:p>
         </c:txPr>
-        <c:crossAx val="1787787232"/>
+        <c:crossAx val="-952566016"/>
+        <c:crosses val="autoZero"/>
+        <c:crossBetween val="midCat"/>
+      </c:valAx>
+      <c:spPr>
+        <a:noFill/>
+        <a:ln>
+          <a:noFill/>
+        </a:ln>
+        <a:effectLst/>
+      </c:spPr>
+    </c:plotArea>
+    <c:legend>
+      <c:legendPos val="b"/>
+      <c:overlay val="0"/>
+      <c:spPr>
+        <a:noFill/>
+        <a:ln>
+          <a:noFill/>
+        </a:ln>
+        <a:effectLst/>
+      </c:spPr>
+      <c:txPr>
+        <a:bodyPr rot="0" spcFirstLastPara="1" vertOverflow="ellipsis" vert="horz" wrap="square" anchor="ctr" anchorCtr="1"/>
+        <a:lstStyle/>
+        <a:p>
+          <a:pPr>
+            <a:defRPr sz="900" b="0" i="0" u="none" strike="noStrike" kern="1200" baseline="0">
+              <a:solidFill>
+                <a:schemeClr val="tx2"/>
+              </a:solidFill>
+              <a:latin typeface="+mn-lt"/>
+              <a:ea typeface="+mn-ea"/>
+              <a:cs typeface="+mn-cs"/>
+            </a:defRPr>
+          </a:pPr>
+          <a:endParaRPr lang="en-US"/>
+        </a:p>
+      </c:txPr>
+    </c:legend>
+    <c:plotVisOnly val="1"/>
+    <c:dispBlanksAs val="zero"/>
+    <c:showDLblsOverMax val="0"/>
+  </c:chart>
+  <c:spPr>
+    <a:solidFill>
+      <a:schemeClr val="bg1"/>
+    </a:solidFill>
+    <a:ln w="9525" cap="flat" cmpd="sng" algn="ctr">
+      <a:solidFill>
+        <a:schemeClr val="tx2">
+          <a:lumMod val="15000"/>
+          <a:lumOff val="85000"/>
+        </a:schemeClr>
+      </a:solidFill>
+      <a:round/>
+    </a:ln>
+    <a:effectLst/>
+  </c:spPr>
+  <c:txPr>
+    <a:bodyPr/>
+    <a:lstStyle/>
+    <a:p>
+      <a:pPr>
+        <a:defRPr/>
+      </a:pPr>
+      <a:endParaRPr lang="en-US"/>
+    </a:p>
+  </c:txPr>
+  <c:externalData r:id="rId3">
+    <c:autoUpdate val="0"/>
+  </c:externalData>
+</c:chartSpace>
+</file>
+
+<file path=word/charts/chart3.xml><?xml version="1.0" encoding="utf-8"?>
+<c:chartSpace xmlns:c="http://schemas.openxmlformats.org/drawingml/2006/chart" xmlns:a="http://schemas.openxmlformats.org/drawingml/2006/main" xmlns:r="http://schemas.openxmlformats.org/officeDocument/2006/relationships">
+  <c:date1904 val="0"/>
+  <c:lang val="en-US"/>
+  <c:roundedCorners val="0"/>
+  <mc:AlternateContent xmlns:mc="http://schemas.openxmlformats.org/markup-compatibility/2006">
+    <mc:Choice xmlns:c14="http://schemas.microsoft.com/office/drawing/2007/8/2/chart" Requires="c14">
+      <c14:style val="102"/>
+    </mc:Choice>
+    <mc:Fallback>
+      <c:style val="2"/>
+    </mc:Fallback>
+  </mc:AlternateContent>
+  <c:chart>
+    <c:title>
+      <c:tx>
+        <c:rich>
+          <a:bodyPr rot="0" spcFirstLastPara="1" vertOverflow="ellipsis" vert="horz" wrap="square" anchor="ctr" anchorCtr="1"/>
+          <a:lstStyle/>
+          <a:p>
+            <a:pPr>
+              <a:defRPr sz="1600" b="1" i="0" u="none" strike="noStrike" kern="1200" baseline="0">
+                <a:solidFill>
+                  <a:schemeClr val="tx1">
+                    <a:lumMod val="65000"/>
+                    <a:lumOff val="35000"/>
+                  </a:schemeClr>
+                </a:solidFill>
+                <a:latin typeface="+mn-lt"/>
+                <a:ea typeface="+mn-ea"/>
+                <a:cs typeface="+mn-cs"/>
+              </a:defRPr>
+            </a:pPr>
+            <a:r>
+              <a:rPr lang="en-US"/>
+              <a:t>Large test</a:t>
+            </a:r>
+            <a:r>
+              <a:rPr lang="en-US" baseline="0"/>
+              <a:t> </a:t>
+            </a:r>
+            <a:r>
+              <a:rPr lang="en-US"/>
+              <a:t>performance</a:t>
+            </a:r>
+          </a:p>
+        </c:rich>
+      </c:tx>
+      <c:overlay val="0"/>
+      <c:spPr>
+        <a:noFill/>
+        <a:ln>
+          <a:noFill/>
+        </a:ln>
+        <a:effectLst/>
+      </c:spPr>
+      <c:txPr>
+        <a:bodyPr rot="0" spcFirstLastPara="1" vertOverflow="ellipsis" vert="horz" wrap="square" anchor="ctr" anchorCtr="1"/>
+        <a:lstStyle/>
+        <a:p>
+          <a:pPr>
+            <a:defRPr sz="1600" b="1" i="0" u="none" strike="noStrike" kern="1200" baseline="0">
+              <a:solidFill>
+                <a:schemeClr val="tx1">
+                  <a:lumMod val="65000"/>
+                  <a:lumOff val="35000"/>
+                </a:schemeClr>
+              </a:solidFill>
+              <a:latin typeface="+mn-lt"/>
+              <a:ea typeface="+mn-ea"/>
+              <a:cs typeface="+mn-cs"/>
+            </a:defRPr>
+          </a:pPr>
+          <a:endParaRPr lang="en-US"/>
+        </a:p>
+      </c:txPr>
+    </c:title>
+    <c:autoTitleDeleted val="0"/>
+    <c:plotArea>
+      <c:layout/>
+      <c:areaChart>
+        <c:grouping val="standard"/>
+        <c:varyColors val="0"/>
+        <c:ser>
+          <c:idx val="0"/>
+          <c:order val="0"/>
+          <c:tx>
+            <c:strRef>
+              <c:f>Sheet1!$B$1</c:f>
+              <c:strCache>
+                <c:ptCount val="1"/>
+                <c:pt idx="0">
+                  <c:v>Speed</c:v>
+                </c:pt>
+              </c:strCache>
+            </c:strRef>
+          </c:tx>
+          <c:spPr>
+            <a:gradFill rotWithShape="1">
+              <a:gsLst>
+                <a:gs pos="0">
+                  <a:schemeClr val="accent1">
+                    <a:satMod val="103000"/>
+                    <a:lumMod val="102000"/>
+                    <a:tint val="94000"/>
+                  </a:schemeClr>
+                </a:gs>
+                <a:gs pos="50000">
+                  <a:schemeClr val="accent1">
+                    <a:satMod val="110000"/>
+                    <a:lumMod val="100000"/>
+                    <a:shade val="100000"/>
+                  </a:schemeClr>
+                </a:gs>
+                <a:gs pos="100000">
+                  <a:schemeClr val="accent1">
+                    <a:lumMod val="99000"/>
+                    <a:satMod val="120000"/>
+                    <a:shade val="78000"/>
+                  </a:schemeClr>
+                </a:gs>
+              </a:gsLst>
+              <a:lin ang="5400000" scaled="0"/>
+            </a:gradFill>
+            <a:ln>
+              <a:noFill/>
+            </a:ln>
+            <a:effectLst>
+              <a:outerShdw blurRad="57150" dist="19050" dir="5400000" algn="ctr" rotWithShape="0">
+                <a:srgbClr val="000000">
+                  <a:alpha val="63000"/>
+                </a:srgbClr>
+              </a:outerShdw>
+            </a:effectLst>
+          </c:spPr>
+          <c:cat>
+            <c:numRef>
+              <c:f>Sheet1!$A$2:$A$5</c:f>
+              <c:numCache>
+                <c:formatCode>0</c:formatCode>
+                <c:ptCount val="4"/>
+                <c:pt idx="0">
+                  <c:v>1</c:v>
+                </c:pt>
+                <c:pt idx="1">
+                  <c:v>2</c:v>
+                </c:pt>
+                <c:pt idx="2">
+                  <c:v>4</c:v>
+                </c:pt>
+                <c:pt idx="3">
+                  <c:v>8</c:v>
+                </c:pt>
+              </c:numCache>
+            </c:numRef>
+          </c:cat>
+          <c:val>
+            <c:numRef>
+              <c:f>Sheet1!$B$2:$B$5</c:f>
+              <c:numCache>
+                <c:formatCode>General</c:formatCode>
+                <c:ptCount val="4"/>
+                <c:pt idx="0">
+                  <c:v>23382</c:v>
+                </c:pt>
+                <c:pt idx="1">
+                  <c:v>19861</c:v>
+                </c:pt>
+                <c:pt idx="2">
+                  <c:v>13992</c:v>
+                </c:pt>
+                <c:pt idx="3">
+                  <c:v>8280</c:v>
+                </c:pt>
+              </c:numCache>
+            </c:numRef>
+          </c:val>
+        </c:ser>
+        <c:ser>
+          <c:idx val="1"/>
+          <c:order val="1"/>
+          <c:tx>
+            <c:strRef>
+              <c:f>Sheet1!$C$1</c:f>
+              <c:strCache>
+                <c:ptCount val="1"/>
+                <c:pt idx="0">
+                  <c:v>Acceleration</c:v>
+                </c:pt>
+              </c:strCache>
+            </c:strRef>
+          </c:tx>
+          <c:spPr>
+            <a:gradFill rotWithShape="1">
+              <a:gsLst>
+                <a:gs pos="0">
+                  <a:schemeClr val="accent2">
+                    <a:satMod val="103000"/>
+                    <a:lumMod val="102000"/>
+                    <a:tint val="94000"/>
+                  </a:schemeClr>
+                </a:gs>
+                <a:gs pos="50000">
+                  <a:schemeClr val="accent2">
+                    <a:satMod val="110000"/>
+                    <a:lumMod val="100000"/>
+                    <a:shade val="100000"/>
+                  </a:schemeClr>
+                </a:gs>
+                <a:gs pos="100000">
+                  <a:schemeClr val="accent2">
+                    <a:lumMod val="99000"/>
+                    <a:satMod val="120000"/>
+                    <a:shade val="78000"/>
+                  </a:schemeClr>
+                </a:gs>
+              </a:gsLst>
+              <a:lin ang="5400000" scaled="0"/>
+            </a:gradFill>
+            <a:ln>
+              <a:noFill/>
+            </a:ln>
+            <a:effectLst>
+              <a:outerShdw blurRad="57150" dist="19050" dir="5400000" algn="ctr" rotWithShape="0">
+                <a:srgbClr val="000000">
+                  <a:alpha val="63000"/>
+                </a:srgbClr>
+              </a:outerShdw>
+            </a:effectLst>
+          </c:spPr>
+          <c:cat>
+            <c:numRef>
+              <c:f>Sheet1!$A$2:$A$5</c:f>
+              <c:numCache>
+                <c:formatCode>0</c:formatCode>
+                <c:ptCount val="4"/>
+                <c:pt idx="0">
+                  <c:v>1</c:v>
+                </c:pt>
+                <c:pt idx="1">
+                  <c:v>2</c:v>
+                </c:pt>
+                <c:pt idx="2">
+                  <c:v>4</c:v>
+                </c:pt>
+                <c:pt idx="3">
+                  <c:v>8</c:v>
+                </c:pt>
+              </c:numCache>
+            </c:numRef>
+          </c:cat>
+          <c:val>
+            <c:numRef>
+              <c:f>Sheet1!$C$2:$C$5</c:f>
+              <c:numCache>
+                <c:formatCode>General</c:formatCode>
+                <c:ptCount val="4"/>
+                <c:pt idx="0">
+                  <c:v>1</c:v>
+                </c:pt>
+                <c:pt idx="1">
+                  <c:v>1.1772821106691507</c:v>
+                </c:pt>
+                <c:pt idx="2">
+                  <c:v>1.6710977701543739</c:v>
+                </c:pt>
+                <c:pt idx="3">
+                  <c:v>2.8239130434782607</c:v>
+                </c:pt>
+              </c:numCache>
+            </c:numRef>
+          </c:val>
+        </c:ser>
+        <c:ser>
+          <c:idx val="2"/>
+          <c:order val="2"/>
+          <c:tx>
+            <c:strRef>
+              <c:f>Sheet1!$D$1</c:f>
+              <c:strCache>
+                <c:ptCount val="1"/>
+                <c:pt idx="0">
+                  <c:v>Effeciency</c:v>
+                </c:pt>
+              </c:strCache>
+            </c:strRef>
+          </c:tx>
+          <c:spPr>
+            <a:gradFill rotWithShape="1">
+              <a:gsLst>
+                <a:gs pos="0">
+                  <a:schemeClr val="accent3">
+                    <a:satMod val="103000"/>
+                    <a:lumMod val="102000"/>
+                    <a:tint val="94000"/>
+                  </a:schemeClr>
+                </a:gs>
+                <a:gs pos="50000">
+                  <a:schemeClr val="accent3">
+                    <a:satMod val="110000"/>
+                    <a:lumMod val="100000"/>
+                    <a:shade val="100000"/>
+                  </a:schemeClr>
+                </a:gs>
+                <a:gs pos="100000">
+                  <a:schemeClr val="accent3">
+                    <a:lumMod val="99000"/>
+                    <a:satMod val="120000"/>
+                    <a:shade val="78000"/>
+                  </a:schemeClr>
+                </a:gs>
+              </a:gsLst>
+              <a:lin ang="5400000" scaled="0"/>
+            </a:gradFill>
+            <a:ln>
+              <a:noFill/>
+            </a:ln>
+            <a:effectLst>
+              <a:outerShdw blurRad="57150" dist="19050" dir="5400000" algn="ctr" rotWithShape="0">
+                <a:srgbClr val="000000">
+                  <a:alpha val="63000"/>
+                </a:srgbClr>
+              </a:outerShdw>
+            </a:effectLst>
+          </c:spPr>
+          <c:cat>
+            <c:numRef>
+              <c:f>Sheet1!$A$2:$A$5</c:f>
+              <c:numCache>
+                <c:formatCode>0</c:formatCode>
+                <c:ptCount val="4"/>
+                <c:pt idx="0">
+                  <c:v>1</c:v>
+                </c:pt>
+                <c:pt idx="1">
+                  <c:v>2</c:v>
+                </c:pt>
+                <c:pt idx="2">
+                  <c:v>4</c:v>
+                </c:pt>
+                <c:pt idx="3">
+                  <c:v>8</c:v>
+                </c:pt>
+              </c:numCache>
+            </c:numRef>
+          </c:cat>
+          <c:val>
+            <c:numRef>
+              <c:f>Sheet1!$D$2:$D$5</c:f>
+              <c:numCache>
+                <c:formatCode>General</c:formatCode>
+                <c:ptCount val="4"/>
+                <c:pt idx="0">
+                  <c:v>1</c:v>
+                </c:pt>
+                <c:pt idx="1">
+                  <c:v>0.58864105533457534</c:v>
+                </c:pt>
+                <c:pt idx="2">
+                  <c:v>0.41777444253859347</c:v>
+                </c:pt>
+                <c:pt idx="3">
+                  <c:v>0.35298913043478258</c:v>
+                </c:pt>
+              </c:numCache>
+            </c:numRef>
+          </c:val>
+        </c:ser>
+        <c:dLbls>
+          <c:showLegendKey val="0"/>
+          <c:showVal val="0"/>
+          <c:showCatName val="0"/>
+          <c:showSerName val="0"/>
+          <c:showPercent val="0"/>
+          <c:showBubbleSize val="0"/>
+        </c:dLbls>
+        <c:axId val="-896145808"/>
+        <c:axId val="-896145264"/>
+      </c:areaChart>
+      <c:catAx>
+        <c:axId val="-896145808"/>
+        <c:scaling>
+          <c:orientation val="minMax"/>
+        </c:scaling>
+        <c:delete val="0"/>
+        <c:axPos val="b"/>
+        <c:title>
+          <c:tx>
+            <c:rich>
+              <a:bodyPr rot="0" spcFirstLastPara="1" vertOverflow="ellipsis" vert="horz" wrap="square" anchor="ctr" anchorCtr="1"/>
+              <a:lstStyle/>
+              <a:p>
+                <a:pPr>
+                  <a:defRPr sz="900" b="0" i="0" u="none" strike="noStrike" kern="1200" baseline="0">
+                    <a:solidFill>
+                      <a:schemeClr val="tx1">
+                        <a:lumMod val="65000"/>
+                        <a:lumOff val="35000"/>
+                      </a:schemeClr>
+                    </a:solidFill>
+                    <a:latin typeface="+mn-lt"/>
+                    <a:ea typeface="+mn-ea"/>
+                    <a:cs typeface="+mn-cs"/>
+                  </a:defRPr>
+                </a:pPr>
+                <a:r>
+                  <a:rPr lang="en-US"/>
+                  <a:t>Thread count</a:t>
+                </a:r>
+              </a:p>
+            </c:rich>
+          </c:tx>
+          <c:overlay val="0"/>
+          <c:spPr>
+            <a:noFill/>
+            <a:ln>
+              <a:noFill/>
+            </a:ln>
+            <a:effectLst/>
+          </c:spPr>
+          <c:txPr>
+            <a:bodyPr rot="0" spcFirstLastPara="1" vertOverflow="ellipsis" vert="horz" wrap="square" anchor="ctr" anchorCtr="1"/>
+            <a:lstStyle/>
+            <a:p>
+              <a:pPr>
+                <a:defRPr sz="900" b="0" i="0" u="none" strike="noStrike" kern="1200" baseline="0">
+                  <a:solidFill>
+                    <a:schemeClr val="tx1">
+                      <a:lumMod val="65000"/>
+                      <a:lumOff val="35000"/>
+                    </a:schemeClr>
+                  </a:solidFill>
+                  <a:latin typeface="+mn-lt"/>
+                  <a:ea typeface="+mn-ea"/>
+                  <a:cs typeface="+mn-cs"/>
+                </a:defRPr>
+              </a:pPr>
+              <a:endParaRPr lang="en-US"/>
+            </a:p>
+          </c:txPr>
+        </c:title>
+        <c:numFmt formatCode="0" sourceLinked="1"/>
+        <c:majorTickMark val="out"/>
+        <c:minorTickMark val="none"/>
+        <c:tickLblPos val="nextTo"/>
+        <c:spPr>
+          <a:noFill/>
+          <a:ln w="12700" cap="flat" cmpd="sng" algn="ctr">
+            <a:solidFill>
+              <a:schemeClr val="tx1">
+                <a:lumMod val="15000"/>
+                <a:lumOff val="85000"/>
+              </a:schemeClr>
+            </a:solidFill>
+            <a:round/>
+          </a:ln>
+          <a:effectLst/>
+        </c:spPr>
+        <c:txPr>
+          <a:bodyPr rot="-60000000" spcFirstLastPara="1" vertOverflow="ellipsis" vert="horz" wrap="square" anchor="ctr" anchorCtr="1"/>
+          <a:lstStyle/>
+          <a:p>
+            <a:pPr>
+              <a:defRPr sz="900" b="0" i="0" u="none" strike="noStrike" kern="1200" baseline="0">
+                <a:solidFill>
+                  <a:schemeClr val="tx1">
+                    <a:lumMod val="65000"/>
+                    <a:lumOff val="35000"/>
+                  </a:schemeClr>
+                </a:solidFill>
+                <a:latin typeface="+mn-lt"/>
+                <a:ea typeface="+mn-ea"/>
+                <a:cs typeface="+mn-cs"/>
+              </a:defRPr>
+            </a:pPr>
+            <a:endParaRPr lang="en-US"/>
+          </a:p>
+        </c:txPr>
+        <c:crossAx val="-896145264"/>
+        <c:crosses val="autoZero"/>
+        <c:auto val="1"/>
+        <c:lblAlgn val="ctr"/>
+        <c:lblOffset val="100"/>
+        <c:noMultiLvlLbl val="0"/>
+      </c:catAx>
+      <c:valAx>
+        <c:axId val="-896145264"/>
+        <c:scaling>
+          <c:orientation val="minMax"/>
+        </c:scaling>
+        <c:delete val="0"/>
+        <c:axPos val="l"/>
+        <c:majorGridlines>
+          <c:spPr>
+            <a:ln w="9525" cap="flat" cmpd="sng" algn="ctr">
+              <a:solidFill>
+                <a:schemeClr val="tx1">
+                  <a:lumMod val="15000"/>
+                  <a:lumOff val="85000"/>
+                </a:schemeClr>
+              </a:solidFill>
+              <a:round/>
+            </a:ln>
+            <a:effectLst/>
+          </c:spPr>
+        </c:majorGridlines>
+        <c:title>
+          <c:tx>
+            <c:rich>
+              <a:bodyPr rot="-5400000" spcFirstLastPara="1" vertOverflow="ellipsis" vert="horz" wrap="square" anchor="ctr" anchorCtr="1"/>
+              <a:lstStyle/>
+              <a:p>
+                <a:pPr>
+                  <a:defRPr sz="900" b="0" i="0" u="none" strike="noStrike" kern="1200" baseline="0">
+                    <a:solidFill>
+                      <a:schemeClr val="tx1">
+                        <a:lumMod val="65000"/>
+                        <a:lumOff val="35000"/>
+                      </a:schemeClr>
+                    </a:solidFill>
+                    <a:latin typeface="+mn-lt"/>
+                    <a:ea typeface="+mn-ea"/>
+                    <a:cs typeface="+mn-cs"/>
+                  </a:defRPr>
+                </a:pPr>
+                <a:r>
+                  <a:rPr lang="en-US"/>
+                  <a:t>Time in milliseconds</a:t>
+                </a:r>
+              </a:p>
+            </c:rich>
+          </c:tx>
+          <c:overlay val="0"/>
+          <c:spPr>
+            <a:noFill/>
+            <a:ln>
+              <a:noFill/>
+            </a:ln>
+            <a:effectLst/>
+          </c:spPr>
+          <c:txPr>
+            <a:bodyPr rot="-5400000" spcFirstLastPara="1" vertOverflow="ellipsis" vert="horz" wrap="square" anchor="ctr" anchorCtr="1"/>
+            <a:lstStyle/>
+            <a:p>
+              <a:pPr>
+                <a:defRPr sz="900" b="0" i="0" u="none" strike="noStrike" kern="1200" baseline="0">
+                  <a:solidFill>
+                    <a:schemeClr val="tx1">
+                      <a:lumMod val="65000"/>
+                      <a:lumOff val="35000"/>
+                    </a:schemeClr>
+                  </a:solidFill>
+                  <a:latin typeface="+mn-lt"/>
+                  <a:ea typeface="+mn-ea"/>
+                  <a:cs typeface="+mn-cs"/>
+                </a:defRPr>
+              </a:pPr>
+              <a:endParaRPr lang="en-US"/>
+            </a:p>
+          </c:txPr>
+        </c:title>
+        <c:numFmt formatCode="General" sourceLinked="1"/>
+        <c:majorTickMark val="none"/>
+        <c:minorTickMark val="none"/>
+        <c:tickLblPos val="nextTo"/>
+        <c:spPr>
+          <a:noFill/>
+          <a:ln>
+            <a:noFill/>
+          </a:ln>
+          <a:effectLst/>
+        </c:spPr>
+        <c:txPr>
+          <a:bodyPr rot="-60000000" spcFirstLastPara="1" vertOverflow="ellipsis" vert="horz" wrap="square" anchor="ctr" anchorCtr="1"/>
+          <a:lstStyle/>
+          <a:p>
+            <a:pPr>
+              <a:defRPr sz="900" b="0" i="0" u="none" strike="noStrike" kern="1200" baseline="0">
+                <a:solidFill>
+                  <a:schemeClr val="tx1">
+                    <a:lumMod val="65000"/>
+                    <a:lumOff val="35000"/>
+                  </a:schemeClr>
+                </a:solidFill>
+                <a:latin typeface="+mn-lt"/>
+                <a:ea typeface="+mn-ea"/>
+                <a:cs typeface="+mn-cs"/>
+              </a:defRPr>
+            </a:pPr>
+            <a:endParaRPr lang="en-US"/>
+          </a:p>
+        </c:txPr>
+        <c:crossAx val="-896145808"/>
+        <c:crosses val="autoZero"/>
+        <c:crossBetween val="midCat"/>
+      </c:valAx>
+      <c:spPr>
+        <a:noFill/>
+        <a:ln>
+          <a:noFill/>
+        </a:ln>
+        <a:effectLst/>
+      </c:spPr>
+    </c:plotArea>
+    <c:legend>
+      <c:legendPos val="b"/>
+      <c:overlay val="0"/>
+      <c:spPr>
+        <a:noFill/>
+        <a:ln>
+          <a:noFill/>
+        </a:ln>
+        <a:effectLst/>
+      </c:spPr>
+      <c:txPr>
+        <a:bodyPr rot="0" spcFirstLastPara="1" vertOverflow="ellipsis" vert="horz" wrap="square" anchor="ctr" anchorCtr="1"/>
+        <a:lstStyle/>
+        <a:p>
+          <a:pPr>
+            <a:defRPr sz="900" b="0" i="0" u="none" strike="noStrike" kern="1200" baseline="0">
+              <a:solidFill>
+                <a:schemeClr val="tx1">
+                  <a:lumMod val="65000"/>
+                  <a:lumOff val="35000"/>
+                </a:schemeClr>
+              </a:solidFill>
+              <a:latin typeface="+mn-lt"/>
+              <a:ea typeface="+mn-ea"/>
+              <a:cs typeface="+mn-cs"/>
+            </a:defRPr>
+          </a:pPr>
+          <a:endParaRPr lang="en-US"/>
+        </a:p>
+      </c:txPr>
+    </c:legend>
+    <c:plotVisOnly val="1"/>
+    <c:dispBlanksAs val="zero"/>
+    <c:showDLblsOverMax val="0"/>
+  </c:chart>
+  <c:spPr>
+    <a:solidFill>
+      <a:schemeClr val="bg1"/>
+    </a:solidFill>
+    <a:ln w="9525" cap="flat" cmpd="sng" algn="ctr">
+      <a:solidFill>
+        <a:schemeClr val="tx1">
+          <a:lumMod val="15000"/>
+          <a:lumOff val="85000"/>
+        </a:schemeClr>
+      </a:solidFill>
+      <a:round/>
+    </a:ln>
+    <a:effectLst/>
+  </c:spPr>
+  <c:txPr>
+    <a:bodyPr/>
+    <a:lstStyle/>
+    <a:p>
+      <a:pPr>
+        <a:defRPr/>
+      </a:pPr>
+      <a:endParaRPr lang="en-US"/>
+    </a:p>
+  </c:txPr>
+  <c:externalData r:id="rId3">
+    <c:autoUpdate val="0"/>
+  </c:externalData>
+</c:chartSpace>
+</file>
+
+<file path=word/charts/chart4.xml><?xml version="1.0" encoding="utf-8"?>
+<c:chartSpace xmlns:c="http://schemas.openxmlformats.org/drawingml/2006/chart" xmlns:a="http://schemas.openxmlformats.org/drawingml/2006/main" xmlns:r="http://schemas.openxmlformats.org/officeDocument/2006/relationships">
+  <c:date1904 val="0"/>
+  <c:lang val="en-US"/>
+  <c:roundedCorners val="0"/>
+  <mc:AlternateContent xmlns:mc="http://schemas.openxmlformats.org/markup-compatibility/2006">
+    <mc:Choice xmlns:c14="http://schemas.microsoft.com/office/drawing/2007/8/2/chart" Requires="c14">
+      <c14:style val="102"/>
+    </mc:Choice>
+    <mc:Fallback>
+      <c:style val="2"/>
+    </mc:Fallback>
+  </mc:AlternateContent>
+  <c:chart>
+    <c:title>
+      <c:tx>
+        <c:rich>
+          <a:bodyPr rot="0" spcFirstLastPara="1" vertOverflow="ellipsis" vert="horz" wrap="square" anchor="ctr" anchorCtr="1"/>
+          <a:lstStyle/>
+          <a:p>
+            <a:pPr marL="0" marR="0" indent="0" algn="ctr" defTabSz="914400" rtl="0" eaLnBrk="1" fontAlgn="auto" latinLnBrk="0" hangingPunct="1">
+              <a:lnSpc>
+                <a:spcPct val="100000"/>
+              </a:lnSpc>
+              <a:spcBef>
+                <a:spcPts val="0"/>
+              </a:spcBef>
+              <a:spcAft>
+                <a:spcPts val="0"/>
+              </a:spcAft>
+              <a:buClrTx/>
+              <a:buSzTx/>
+              <a:buFontTx/>
+              <a:buNone/>
+              <a:tabLst/>
+              <a:defRPr sz="1600" b="1" i="0" u="none" strike="noStrike" kern="1200" baseline="0">
+                <a:solidFill>
+                  <a:srgbClr val="373545"/>
+                </a:solidFill>
+                <a:latin typeface="+mn-lt"/>
+                <a:ea typeface="+mn-ea"/>
+                <a:cs typeface="+mn-cs"/>
+              </a:defRPr>
+            </a:pPr>
+            <a:r>
+              <a:rPr lang="en-US" sz="1800" b="1" i="0" baseline="0">
+                <a:effectLst/>
+              </a:rPr>
+              <a:t>Large test</a:t>
+            </a:r>
+            <a:r>
+              <a:rPr lang="en-US" sz="1600" b="1" i="0" baseline="0">
+                <a:effectLst/>
+              </a:rPr>
+              <a:t> m</a:t>
+            </a:r>
+            <a:r>
+              <a:rPr lang="en-US"/>
+              <a:t>easures</a:t>
+            </a:r>
+          </a:p>
+        </c:rich>
+      </c:tx>
+      <c:layout>
+        <c:manualLayout>
+          <c:xMode val="edge"/>
+          <c:yMode val="edge"/>
+          <c:x val="0.32955435258092736"/>
+          <c:y val="2.3809523809523808E-2"/>
+        </c:manualLayout>
+      </c:layout>
+      <c:overlay val="0"/>
+      <c:spPr>
+        <a:noFill/>
+        <a:ln>
+          <a:noFill/>
+        </a:ln>
+        <a:effectLst/>
+      </c:spPr>
+      <c:txPr>
+        <a:bodyPr rot="0" spcFirstLastPara="1" vertOverflow="ellipsis" vert="horz" wrap="square" anchor="ctr" anchorCtr="1"/>
+        <a:lstStyle/>
+        <a:p>
+          <a:pPr marL="0" marR="0" indent="0" algn="ctr" defTabSz="914400" rtl="0" eaLnBrk="1" fontAlgn="auto" latinLnBrk="0" hangingPunct="1">
+            <a:lnSpc>
+              <a:spcPct val="100000"/>
+            </a:lnSpc>
+            <a:spcBef>
+              <a:spcPts val="0"/>
+            </a:spcBef>
+            <a:spcAft>
+              <a:spcPts val="0"/>
+            </a:spcAft>
+            <a:buClrTx/>
+            <a:buSzTx/>
+            <a:buFontTx/>
+            <a:buNone/>
+            <a:tabLst/>
+            <a:defRPr sz="1600" b="1" i="0" u="none" strike="noStrike" kern="1200" baseline="0">
+              <a:solidFill>
+                <a:srgbClr val="373545"/>
+              </a:solidFill>
+              <a:latin typeface="+mn-lt"/>
+              <a:ea typeface="+mn-ea"/>
+              <a:cs typeface="+mn-cs"/>
+            </a:defRPr>
+          </a:pPr>
+          <a:endParaRPr lang="en-US"/>
+        </a:p>
+      </c:txPr>
+    </c:title>
+    <c:autoTitleDeleted val="0"/>
+    <c:plotArea>
+      <c:layout/>
+      <c:areaChart>
+        <c:grouping val="standard"/>
+        <c:varyColors val="0"/>
+        <c:ser>
+          <c:idx val="0"/>
+          <c:order val="0"/>
+          <c:tx>
+            <c:strRef>
+              <c:f>Sheet1!$B$1</c:f>
+              <c:strCache>
+                <c:ptCount val="1"/>
+                <c:pt idx="0">
+                  <c:v>Acceleration</c:v>
+                </c:pt>
+              </c:strCache>
+            </c:strRef>
+          </c:tx>
+          <c:spPr>
+            <a:gradFill rotWithShape="1">
+              <a:gsLst>
+                <a:gs pos="0">
+                  <a:schemeClr val="accent1">
+                    <a:satMod val="103000"/>
+                    <a:lumMod val="102000"/>
+                    <a:tint val="94000"/>
+                  </a:schemeClr>
+                </a:gs>
+                <a:gs pos="50000">
+                  <a:schemeClr val="accent1">
+                    <a:satMod val="110000"/>
+                    <a:lumMod val="100000"/>
+                    <a:shade val="100000"/>
+                  </a:schemeClr>
+                </a:gs>
+                <a:gs pos="100000">
+                  <a:schemeClr val="accent1">
+                    <a:lumMod val="99000"/>
+                    <a:satMod val="120000"/>
+                    <a:shade val="78000"/>
+                  </a:schemeClr>
+                </a:gs>
+              </a:gsLst>
+              <a:lin ang="5400000" scaled="0"/>
+            </a:gradFill>
+            <a:ln>
+              <a:noFill/>
+            </a:ln>
+            <a:effectLst/>
+          </c:spPr>
+          <c:cat>
+            <c:numRef>
+              <c:f>Sheet1!$A$2:$A$5</c:f>
+              <c:numCache>
+                <c:formatCode>0</c:formatCode>
+                <c:ptCount val="4"/>
+                <c:pt idx="0">
+                  <c:v>1</c:v>
+                </c:pt>
+                <c:pt idx="1">
+                  <c:v>2</c:v>
+                </c:pt>
+                <c:pt idx="2">
+                  <c:v>4</c:v>
+                </c:pt>
+                <c:pt idx="3">
+                  <c:v>8</c:v>
+                </c:pt>
+              </c:numCache>
+            </c:numRef>
+          </c:cat>
+          <c:val>
+            <c:numRef>
+              <c:f>Sheet1!$B$2:$B$5</c:f>
+              <c:numCache>
+                <c:formatCode>General</c:formatCode>
+                <c:ptCount val="4"/>
+                <c:pt idx="0">
+                  <c:v>1</c:v>
+                </c:pt>
+                <c:pt idx="1">
+                  <c:v>1.177282111</c:v>
+                </c:pt>
+                <c:pt idx="2">
+                  <c:v>1.67109777</c:v>
+                </c:pt>
+                <c:pt idx="3">
+                  <c:v>2.8239130430000001</c:v>
+                </c:pt>
+              </c:numCache>
+            </c:numRef>
+          </c:val>
+        </c:ser>
+        <c:ser>
+          <c:idx val="1"/>
+          <c:order val="1"/>
+          <c:tx>
+            <c:strRef>
+              <c:f>Sheet1!$C$1</c:f>
+              <c:strCache>
+                <c:ptCount val="1"/>
+                <c:pt idx="0">
+                  <c:v>Effeciency</c:v>
+                </c:pt>
+              </c:strCache>
+            </c:strRef>
+          </c:tx>
+          <c:spPr>
+            <a:gradFill rotWithShape="1">
+              <a:gsLst>
+                <a:gs pos="0">
+                  <a:schemeClr val="accent2">
+                    <a:satMod val="103000"/>
+                    <a:lumMod val="102000"/>
+                    <a:tint val="94000"/>
+                  </a:schemeClr>
+                </a:gs>
+                <a:gs pos="50000">
+                  <a:schemeClr val="accent2">
+                    <a:satMod val="110000"/>
+                    <a:lumMod val="100000"/>
+                    <a:shade val="100000"/>
+                  </a:schemeClr>
+                </a:gs>
+                <a:gs pos="100000">
+                  <a:schemeClr val="accent2">
+                    <a:lumMod val="99000"/>
+                    <a:satMod val="120000"/>
+                    <a:shade val="78000"/>
+                  </a:schemeClr>
+                </a:gs>
+              </a:gsLst>
+              <a:lin ang="5400000" scaled="0"/>
+            </a:gradFill>
+            <a:ln>
+              <a:noFill/>
+            </a:ln>
+            <a:effectLst/>
+          </c:spPr>
+          <c:cat>
+            <c:numRef>
+              <c:f>Sheet1!$A$2:$A$5</c:f>
+              <c:numCache>
+                <c:formatCode>0</c:formatCode>
+                <c:ptCount val="4"/>
+                <c:pt idx="0">
+                  <c:v>1</c:v>
+                </c:pt>
+                <c:pt idx="1">
+                  <c:v>2</c:v>
+                </c:pt>
+                <c:pt idx="2">
+                  <c:v>4</c:v>
+                </c:pt>
+                <c:pt idx="3">
+                  <c:v>8</c:v>
+                </c:pt>
+              </c:numCache>
+            </c:numRef>
+          </c:cat>
+          <c:val>
+            <c:numRef>
+              <c:f>Sheet1!$C$2:$C$5</c:f>
+              <c:numCache>
+                <c:formatCode>General</c:formatCode>
+                <c:ptCount val="4"/>
+                <c:pt idx="0">
+                  <c:v>1</c:v>
+                </c:pt>
+                <c:pt idx="1">
+                  <c:v>0.58864105499999997</c:v>
+                </c:pt>
+                <c:pt idx="2">
+                  <c:v>0.417774443</c:v>
+                </c:pt>
+                <c:pt idx="3">
+                  <c:v>0.35298912999999998</c:v>
+                </c:pt>
+              </c:numCache>
+            </c:numRef>
+          </c:val>
+        </c:ser>
+        <c:dLbls>
+          <c:showLegendKey val="0"/>
+          <c:showVal val="0"/>
+          <c:showCatName val="0"/>
+          <c:showSerName val="0"/>
+          <c:showPercent val="0"/>
+          <c:showBubbleSize val="0"/>
+        </c:dLbls>
+        <c:axId val="-896136016"/>
+        <c:axId val="-896146352"/>
+      </c:areaChart>
+      <c:catAx>
+        <c:axId val="-896136016"/>
+        <c:scaling>
+          <c:orientation val="minMax"/>
+        </c:scaling>
+        <c:delete val="0"/>
+        <c:axPos val="b"/>
+        <c:numFmt formatCode="0" sourceLinked="1"/>
+        <c:majorTickMark val="out"/>
+        <c:minorTickMark val="none"/>
+        <c:tickLblPos val="nextTo"/>
+        <c:spPr>
+          <a:noFill/>
+          <a:ln w="9525" cap="flat" cmpd="sng" algn="ctr">
+            <a:solidFill>
+              <a:schemeClr val="tx2">
+                <a:lumMod val="15000"/>
+                <a:lumOff val="85000"/>
+              </a:schemeClr>
+            </a:solidFill>
+            <a:round/>
+          </a:ln>
+          <a:effectLst/>
+        </c:spPr>
+        <c:txPr>
+          <a:bodyPr rot="-60000000" spcFirstLastPara="1" vertOverflow="ellipsis" vert="horz" wrap="square" anchor="ctr" anchorCtr="1"/>
+          <a:lstStyle/>
+          <a:p>
+            <a:pPr>
+              <a:defRPr sz="900" b="0" i="0" u="none" strike="noStrike" kern="1200" baseline="0">
+                <a:solidFill>
+                  <a:schemeClr val="tx2"/>
+                </a:solidFill>
+                <a:latin typeface="+mn-lt"/>
+                <a:ea typeface="+mn-ea"/>
+                <a:cs typeface="+mn-cs"/>
+              </a:defRPr>
+            </a:pPr>
+            <a:endParaRPr lang="en-US"/>
+          </a:p>
+        </c:txPr>
+        <c:crossAx val="-896146352"/>
+        <c:crosses val="autoZero"/>
+        <c:auto val="1"/>
+        <c:lblAlgn val="ctr"/>
+        <c:lblOffset val="100"/>
+        <c:noMultiLvlLbl val="0"/>
+      </c:catAx>
+      <c:valAx>
+        <c:axId val="-896146352"/>
+        <c:scaling>
+          <c:orientation val="minMax"/>
+        </c:scaling>
+        <c:delete val="0"/>
+        <c:axPos val="l"/>
+        <c:numFmt formatCode="General" sourceLinked="1"/>
+        <c:majorTickMark val="none"/>
+        <c:minorTickMark val="none"/>
+        <c:tickLblPos val="nextTo"/>
+        <c:spPr>
+          <a:noFill/>
+          <a:ln>
+            <a:noFill/>
+          </a:ln>
+          <a:effectLst/>
+        </c:spPr>
+        <c:txPr>
+          <a:bodyPr rot="-60000000" spcFirstLastPara="1" vertOverflow="ellipsis" vert="horz" wrap="square" anchor="ctr" anchorCtr="1"/>
+          <a:lstStyle/>
+          <a:p>
+            <a:pPr>
+              <a:defRPr sz="900" b="0" i="0" u="none" strike="noStrike" kern="1200" baseline="0">
+                <a:solidFill>
+                  <a:schemeClr val="tx2"/>
+                </a:solidFill>
+                <a:latin typeface="+mn-lt"/>
+                <a:ea typeface="+mn-ea"/>
+                <a:cs typeface="+mn-cs"/>
+              </a:defRPr>
+            </a:pPr>
+            <a:endParaRPr lang="en-US"/>
+          </a:p>
+        </c:txPr>
+        <c:crossAx val="-896136016"/>
         <c:crosses val="autoZero"/>
         <c:crossBetween val="midCat"/>
       </c:valAx>
@@ -4179,6 +5372,86 @@
 </cs:colorStyle>
 </file>
 
+<file path=word/charts/colors3.xml><?xml version="1.0" encoding="utf-8"?>
+<cs:colorStyle xmlns:cs="http://schemas.microsoft.com/office/drawing/2012/chartStyle" xmlns:a="http://schemas.openxmlformats.org/drawingml/2006/main" meth="cycle" id="10">
+  <a:schemeClr val="accent1"/>
+  <a:schemeClr val="accent2"/>
+  <a:schemeClr val="accent3"/>
+  <a:schemeClr val="accent4"/>
+  <a:schemeClr val="accent5"/>
+  <a:schemeClr val="accent6"/>
+  <cs:variation/>
+  <cs:variation>
+    <a:lumMod val="60000"/>
+  </cs:variation>
+  <cs:variation>
+    <a:lumMod val="80000"/>
+    <a:lumOff val="20000"/>
+  </cs:variation>
+  <cs:variation>
+    <a:lumMod val="80000"/>
+  </cs:variation>
+  <cs:variation>
+    <a:lumMod val="60000"/>
+    <a:lumOff val="40000"/>
+  </cs:variation>
+  <cs:variation>
+    <a:lumMod val="50000"/>
+  </cs:variation>
+  <cs:variation>
+    <a:lumMod val="70000"/>
+    <a:lumOff val="30000"/>
+  </cs:variation>
+  <cs:variation>
+    <a:lumMod val="70000"/>
+  </cs:variation>
+  <cs:variation>
+    <a:lumMod val="50000"/>
+    <a:lumOff val="50000"/>
+  </cs:variation>
+</cs:colorStyle>
+</file>
+
+<file path=word/charts/colors4.xml><?xml version="1.0" encoding="utf-8"?>
+<cs:colorStyle xmlns:cs="http://schemas.microsoft.com/office/drawing/2012/chartStyle" xmlns:a="http://schemas.openxmlformats.org/drawingml/2006/main" meth="cycle" id="10">
+  <a:schemeClr val="accent1"/>
+  <a:schemeClr val="accent2"/>
+  <a:schemeClr val="accent3"/>
+  <a:schemeClr val="accent4"/>
+  <a:schemeClr val="accent5"/>
+  <a:schemeClr val="accent6"/>
+  <cs:variation/>
+  <cs:variation>
+    <a:lumMod val="60000"/>
+  </cs:variation>
+  <cs:variation>
+    <a:lumMod val="80000"/>
+    <a:lumOff val="20000"/>
+  </cs:variation>
+  <cs:variation>
+    <a:lumMod val="80000"/>
+  </cs:variation>
+  <cs:variation>
+    <a:lumMod val="60000"/>
+    <a:lumOff val="40000"/>
+  </cs:variation>
+  <cs:variation>
+    <a:lumMod val="50000"/>
+  </cs:variation>
+  <cs:variation>
+    <a:lumMod val="70000"/>
+    <a:lumOff val="30000"/>
+  </cs:variation>
+  <cs:variation>
+    <a:lumMod val="70000"/>
+  </cs:variation>
+  <cs:variation>
+    <a:lumMod val="50000"/>
+    <a:lumOff val="50000"/>
+  </cs:variation>
+</cs:colorStyle>
+</file>
+
 <file path=word/charts/style1.xml><?xml version="1.0" encoding="utf-8"?>
 <cs:chartStyle xmlns:cs="http://schemas.microsoft.com/office/drawing/2012/chartStyle" xmlns:a="http://schemas.openxmlformats.org/drawingml/2006/main" id="346">
   <cs:axisTitle>
@@ -4682,6 +5955,987 @@
 </file>
 
 <file path=word/charts/style2.xml><?xml version="1.0" encoding="utf-8"?>
+<cs:chartStyle xmlns:cs="http://schemas.microsoft.com/office/drawing/2012/chartStyle" xmlns:a="http://schemas.openxmlformats.org/drawingml/2006/main" id="281">
+  <cs:axisTitle>
+    <cs:lnRef idx="0"/>
+    <cs:fillRef idx="0"/>
+    <cs:effectRef idx="0"/>
+    <cs:fontRef idx="minor">
+      <a:schemeClr val="tx2"/>
+    </cs:fontRef>
+    <cs:defRPr sz="900" b="1" kern="1200"/>
+  </cs:axisTitle>
+  <cs:categoryAxis>
+    <cs:lnRef idx="0"/>
+    <cs:fillRef idx="0"/>
+    <cs:effectRef idx="0"/>
+    <cs:fontRef idx="minor">
+      <a:schemeClr val="tx2"/>
+    </cs:fontRef>
+    <cs:spPr>
+      <a:ln w="9525" cap="flat" cmpd="sng" algn="ctr">
+        <a:solidFill>
+          <a:schemeClr val="tx2">
+            <a:lumMod val="15000"/>
+            <a:lumOff val="85000"/>
+          </a:schemeClr>
+        </a:solidFill>
+        <a:round/>
+      </a:ln>
+    </cs:spPr>
+    <cs:defRPr sz="900" kern="1200"/>
+  </cs:categoryAxis>
+  <cs:chartArea mods="allowNoFillOverride allowNoLineOverride">
+    <cs:lnRef idx="0"/>
+    <cs:fillRef idx="0"/>
+    <cs:effectRef idx="0"/>
+    <cs:fontRef idx="minor">
+      <a:schemeClr val="tx2"/>
+    </cs:fontRef>
+    <cs:spPr>
+      <a:solidFill>
+        <a:schemeClr val="bg1"/>
+      </a:solidFill>
+      <a:ln w="9525" cap="flat" cmpd="sng" algn="ctr">
+        <a:solidFill>
+          <a:schemeClr val="tx2">
+            <a:lumMod val="15000"/>
+            <a:lumOff val="85000"/>
+          </a:schemeClr>
+        </a:solidFill>
+        <a:round/>
+      </a:ln>
+    </cs:spPr>
+    <cs:defRPr sz="900" kern="1200"/>
+  </cs:chartArea>
+  <cs:dataLabel>
+    <cs:lnRef idx="0"/>
+    <cs:fillRef idx="0"/>
+    <cs:effectRef idx="0"/>
+    <cs:fontRef idx="minor">
+      <a:schemeClr val="tx2"/>
+    </cs:fontRef>
+    <cs:defRPr sz="900" kern="1200"/>
+  </cs:dataLabel>
+  <cs:dataLabelCallout>
+    <cs:lnRef idx="0"/>
+    <cs:fillRef idx="0"/>
+    <cs:effectRef idx="0"/>
+    <cs:fontRef idx="minor">
+      <a:schemeClr val="dk2">
+        <a:lumMod val="75000"/>
+      </a:schemeClr>
+    </cs:fontRef>
+    <cs:spPr>
+      <a:solidFill>
+        <a:schemeClr val="lt1"/>
+      </a:solidFill>
+      <a:ln>
+        <a:solidFill>
+          <a:schemeClr val="dk1">
+            <a:lumMod val="25000"/>
+            <a:lumOff val="75000"/>
+          </a:schemeClr>
+        </a:solidFill>
+      </a:ln>
+    </cs:spPr>
+    <cs:defRPr sz="900" kern="1200"/>
+    <cs:bodyPr rot="0" spcFirstLastPara="1" vertOverflow="clip" horzOverflow="clip" vert="horz" wrap="square" lIns="36576" tIns="18288" rIns="36576" bIns="18288" anchor="ctr" anchorCtr="1">
+      <a:spAutoFit/>
+    </cs:bodyPr>
+  </cs:dataLabelCallout>
+  <cs:dataPoint>
+    <cs:lnRef idx="0"/>
+    <cs:fillRef idx="3">
+      <cs:styleClr val="auto"/>
+    </cs:fillRef>
+    <cs:effectRef idx="2"/>
+    <cs:fontRef idx="minor">
+      <a:schemeClr val="tx2"/>
+    </cs:fontRef>
+  </cs:dataPoint>
+  <cs:dataPoint3D>
+    <cs:lnRef idx="0"/>
+    <cs:fillRef idx="3">
+      <cs:styleClr val="auto"/>
+    </cs:fillRef>
+    <cs:effectRef idx="2"/>
+    <cs:fontRef idx="minor">
+      <a:schemeClr val="tx2"/>
+    </cs:fontRef>
+  </cs:dataPoint3D>
+  <cs:dataPointLine>
+    <cs:lnRef idx="0">
+      <cs:styleClr val="auto"/>
+    </cs:lnRef>
+    <cs:fillRef idx="3"/>
+    <cs:effectRef idx="2"/>
+    <cs:fontRef idx="minor">
+      <a:schemeClr val="tx2"/>
+    </cs:fontRef>
+    <cs:spPr>
+      <a:ln w="31750" cap="rnd">
+        <a:solidFill>
+          <a:schemeClr val="phClr"/>
+        </a:solidFill>
+        <a:round/>
+      </a:ln>
+    </cs:spPr>
+  </cs:dataPointLine>
+  <cs:dataPointMarker>
+    <cs:lnRef idx="0"/>
+    <cs:fillRef idx="3">
+      <cs:styleClr val="auto"/>
+    </cs:fillRef>
+    <cs:effectRef idx="2"/>
+    <cs:fontRef idx="minor">
+      <a:schemeClr val="tx2"/>
+    </cs:fontRef>
+    <cs:spPr>
+      <a:ln w="12700">
+        <a:solidFill>
+          <a:schemeClr val="lt2"/>
+        </a:solidFill>
+        <a:round/>
+      </a:ln>
+    </cs:spPr>
+  </cs:dataPointMarker>
+  <cs:dataPointMarkerLayout symbol="circle" size="5"/>
+  <cs:dataPointWireframe>
+    <cs:lnRef idx="0">
+      <cs:styleClr val="auto"/>
+    </cs:lnRef>
+    <cs:fillRef idx="3"/>
+    <cs:effectRef idx="2"/>
+    <cs:fontRef idx="minor">
+      <a:schemeClr val="tx2"/>
+    </cs:fontRef>
+    <cs:spPr>
+      <a:ln w="9525" cap="rnd">
+        <a:solidFill>
+          <a:schemeClr val="phClr"/>
+        </a:solidFill>
+        <a:round/>
+      </a:ln>
+    </cs:spPr>
+  </cs:dataPointWireframe>
+  <cs:dataTable>
+    <cs:lnRef idx="0"/>
+    <cs:fillRef idx="0"/>
+    <cs:effectRef idx="0"/>
+    <cs:fontRef idx="minor">
+      <a:schemeClr val="tx2"/>
+    </cs:fontRef>
+    <cs:spPr>
+      <a:ln w="9525">
+        <a:solidFill>
+          <a:schemeClr val="tx2">
+            <a:lumMod val="15000"/>
+            <a:lumOff val="85000"/>
+          </a:schemeClr>
+        </a:solidFill>
+      </a:ln>
+    </cs:spPr>
+    <cs:defRPr sz="900" kern="1200"/>
+  </cs:dataTable>
+  <cs:downBar>
+    <cs:lnRef idx="0"/>
+    <cs:fillRef idx="0"/>
+    <cs:effectRef idx="0"/>
+    <cs:fontRef idx="minor">
+      <a:schemeClr val="dk1"/>
+    </cs:fontRef>
+    <cs:spPr>
+      <a:solidFill>
+        <a:schemeClr val="dk1">
+          <a:lumMod val="65000"/>
+          <a:lumOff val="35000"/>
+        </a:schemeClr>
+      </a:solidFill>
+      <a:ln w="9525">
+        <a:solidFill>
+          <a:schemeClr val="tx1">
+            <a:lumMod val="65000"/>
+            <a:lumOff val="35000"/>
+          </a:schemeClr>
+        </a:solidFill>
+      </a:ln>
+    </cs:spPr>
+  </cs:downBar>
+  <cs:dropLine>
+    <cs:lnRef idx="0"/>
+    <cs:fillRef idx="0"/>
+    <cs:effectRef idx="0"/>
+    <cs:fontRef idx="minor">
+      <a:schemeClr val="tx2"/>
+    </cs:fontRef>
+    <cs:spPr>
+      <a:ln w="9525">
+        <a:solidFill>
+          <a:schemeClr val="tx2">
+            <a:lumMod val="60000"/>
+            <a:lumOff val="40000"/>
+          </a:schemeClr>
+        </a:solidFill>
+        <a:prstDash val="dash"/>
+      </a:ln>
+    </cs:spPr>
+  </cs:dropLine>
+  <cs:errorBar>
+    <cs:lnRef idx="0"/>
+    <cs:fillRef idx="0"/>
+    <cs:effectRef idx="0"/>
+    <cs:fontRef idx="minor">
+      <a:schemeClr val="tx2"/>
+    </cs:fontRef>
+    <cs:spPr>
+      <a:ln w="9525">
+        <a:solidFill>
+          <a:schemeClr val="tx2">
+            <a:lumMod val="75000"/>
+          </a:schemeClr>
+        </a:solidFill>
+        <a:round/>
+      </a:ln>
+    </cs:spPr>
+  </cs:errorBar>
+  <cs:floor>
+    <cs:lnRef idx="0"/>
+    <cs:fillRef idx="0"/>
+    <cs:effectRef idx="0"/>
+    <cs:fontRef idx="minor">
+      <a:schemeClr val="tx2"/>
+    </cs:fontRef>
+    <cs:spPr>
+      <a:ln w="9525" cap="flat" cmpd="sng" algn="ctr">
+        <a:solidFill>
+          <a:schemeClr val="tx2">
+            <a:lumMod val="40000"/>
+            <a:lumOff val="60000"/>
+          </a:schemeClr>
+        </a:solidFill>
+        <a:round/>
+      </a:ln>
+    </cs:spPr>
+  </cs:floor>
+  <cs:gridlineMajor>
+    <cs:lnRef idx="0"/>
+    <cs:fillRef idx="0"/>
+    <cs:effectRef idx="0"/>
+    <cs:fontRef idx="minor">
+      <a:schemeClr val="tx2"/>
+    </cs:fontRef>
+    <cs:spPr>
+      <a:ln w="9525" cap="flat" cmpd="sng" algn="ctr">
+        <a:solidFill>
+          <a:schemeClr val="tx2">
+            <a:lumMod val="15000"/>
+            <a:lumOff val="85000"/>
+          </a:schemeClr>
+        </a:solidFill>
+        <a:round/>
+      </a:ln>
+    </cs:spPr>
+  </cs:gridlineMajor>
+  <cs:gridlineMinor>
+    <cs:lnRef idx="0"/>
+    <cs:fillRef idx="0"/>
+    <cs:effectRef idx="0"/>
+    <cs:fontRef idx="minor">
+      <a:schemeClr val="tx2"/>
+    </cs:fontRef>
+    <cs:spPr>
+      <a:ln>
+        <a:solidFill>
+          <a:schemeClr val="tx2">
+            <a:lumMod val="5000"/>
+            <a:lumOff val="95000"/>
+          </a:schemeClr>
+        </a:solidFill>
+      </a:ln>
+    </cs:spPr>
+  </cs:gridlineMinor>
+  <cs:hiLoLine>
+    <cs:lnRef idx="0"/>
+    <cs:fillRef idx="0"/>
+    <cs:effectRef idx="0"/>
+    <cs:fontRef idx="minor">
+      <a:schemeClr val="tx2"/>
+    </cs:fontRef>
+    <cs:spPr>
+      <a:ln w="9525">
+        <a:solidFill>
+          <a:schemeClr val="tx2">
+            <a:lumMod val="60000"/>
+            <a:lumOff val="40000"/>
+          </a:schemeClr>
+        </a:solidFill>
+        <a:prstDash val="dash"/>
+      </a:ln>
+    </cs:spPr>
+  </cs:hiLoLine>
+  <cs:leaderLine>
+    <cs:lnRef idx="0"/>
+    <cs:fillRef idx="0"/>
+    <cs:effectRef idx="0"/>
+    <cs:fontRef idx="minor">
+      <a:schemeClr val="tx2"/>
+    </cs:fontRef>
+    <cs:spPr>
+      <a:ln w="9525">
+        <a:solidFill>
+          <a:schemeClr val="tx2">
+            <a:lumMod val="35000"/>
+            <a:lumOff val="65000"/>
+          </a:schemeClr>
+        </a:solidFill>
+      </a:ln>
+    </cs:spPr>
+  </cs:leaderLine>
+  <cs:legend>
+    <cs:lnRef idx="0"/>
+    <cs:fillRef idx="0"/>
+    <cs:effectRef idx="0"/>
+    <cs:fontRef idx="minor">
+      <a:schemeClr val="tx2"/>
+    </cs:fontRef>
+    <cs:defRPr sz="900" kern="1200"/>
+  </cs:legend>
+  <cs:plotArea>
+    <cs:lnRef idx="0"/>
+    <cs:fillRef idx="0"/>
+    <cs:effectRef idx="0"/>
+    <cs:fontRef idx="minor">
+      <a:schemeClr val="tx2"/>
+    </cs:fontRef>
+  </cs:plotArea>
+  <cs:plotArea3D>
+    <cs:lnRef idx="0"/>
+    <cs:fillRef idx="0"/>
+    <cs:effectRef idx="0"/>
+    <cs:fontRef idx="minor">
+      <a:schemeClr val="tx2"/>
+    </cs:fontRef>
+  </cs:plotArea3D>
+  <cs:seriesAxis>
+    <cs:lnRef idx="0"/>
+    <cs:fillRef idx="0"/>
+    <cs:effectRef idx="0"/>
+    <cs:fontRef idx="minor">
+      <a:schemeClr val="tx2"/>
+    </cs:fontRef>
+    <cs:spPr>
+      <a:ln w="9525" cap="flat" cmpd="sng" algn="ctr">
+        <a:solidFill>
+          <a:schemeClr val="tx2">
+            <a:lumMod val="15000"/>
+            <a:lumOff val="85000"/>
+          </a:schemeClr>
+        </a:solidFill>
+        <a:round/>
+      </a:ln>
+    </cs:spPr>
+    <cs:defRPr sz="900" kern="1200"/>
+  </cs:seriesAxis>
+  <cs:seriesLine>
+    <cs:lnRef idx="0"/>
+    <cs:fillRef idx="0"/>
+    <cs:effectRef idx="0"/>
+    <cs:fontRef idx="minor">
+      <a:schemeClr val="tx2"/>
+    </cs:fontRef>
+    <cs:spPr>
+      <a:ln w="9525">
+        <a:solidFill>
+          <a:schemeClr val="tx2">
+            <a:lumMod val="60000"/>
+            <a:lumOff val="40000"/>
+          </a:schemeClr>
+        </a:solidFill>
+        <a:prstDash val="dash"/>
+      </a:ln>
+    </cs:spPr>
+  </cs:seriesLine>
+  <cs:title>
+    <cs:lnRef idx="0"/>
+    <cs:fillRef idx="0"/>
+    <cs:effectRef idx="0"/>
+    <cs:fontRef idx="minor">
+      <a:schemeClr val="tx2"/>
+    </cs:fontRef>
+    <cs:defRPr sz="1600" b="1" kern="1200"/>
+  </cs:title>
+  <cs:trendline>
+    <cs:lnRef idx="0">
+      <cs:styleClr val="auto"/>
+    </cs:lnRef>
+    <cs:fillRef idx="0"/>
+    <cs:effectRef idx="0"/>
+    <cs:fontRef idx="minor">
+      <a:schemeClr val="tx2"/>
+    </cs:fontRef>
+    <cs:spPr>
+      <a:ln w="19050" cap="rnd">
+        <a:solidFill>
+          <a:schemeClr val="phClr"/>
+        </a:solidFill>
+        <a:prstDash val="sysDash"/>
+      </a:ln>
+    </cs:spPr>
+  </cs:trendline>
+  <cs:trendlineLabel>
+    <cs:lnRef idx="0"/>
+    <cs:fillRef idx="0"/>
+    <cs:effectRef idx="0"/>
+    <cs:fontRef idx="minor">
+      <a:schemeClr val="tx2"/>
+    </cs:fontRef>
+    <cs:defRPr sz="900" kern="1200"/>
+  </cs:trendlineLabel>
+  <cs:upBar>
+    <cs:lnRef idx="0"/>
+    <cs:fillRef idx="0"/>
+    <cs:effectRef idx="0"/>
+    <cs:fontRef idx="minor">
+      <a:schemeClr val="tx2"/>
+    </cs:fontRef>
+    <cs:spPr>
+      <a:solidFill>
+        <a:schemeClr val="lt1"/>
+      </a:solidFill>
+      <a:ln w="9525">
+        <a:solidFill>
+          <a:schemeClr val="tx1">
+            <a:lumMod val="15000"/>
+            <a:lumOff val="85000"/>
+          </a:schemeClr>
+        </a:solidFill>
+      </a:ln>
+    </cs:spPr>
+  </cs:upBar>
+  <cs:valueAxis>
+    <cs:lnRef idx="0"/>
+    <cs:fillRef idx="0"/>
+    <cs:effectRef idx="0"/>
+    <cs:fontRef idx="minor">
+      <a:schemeClr val="tx2"/>
+    </cs:fontRef>
+    <cs:defRPr sz="900" kern="1200"/>
+  </cs:valueAxis>
+  <cs:wall>
+    <cs:lnRef idx="0"/>
+    <cs:fillRef idx="0"/>
+    <cs:effectRef idx="0"/>
+    <cs:fontRef idx="minor">
+      <a:schemeClr val="tx2"/>
+    </cs:fontRef>
+  </cs:wall>
+</cs:chartStyle>
+</file>
+
+<file path=word/charts/style3.xml><?xml version="1.0" encoding="utf-8"?>
+<cs:chartStyle xmlns:cs="http://schemas.microsoft.com/office/drawing/2012/chartStyle" xmlns:a="http://schemas.openxmlformats.org/drawingml/2006/main" id="346">
+  <cs:axisTitle>
+    <cs:lnRef idx="0"/>
+    <cs:fillRef idx="0"/>
+    <cs:effectRef idx="0"/>
+    <cs:fontRef idx="minor">
+      <a:schemeClr val="tx1">
+        <a:lumMod val="65000"/>
+        <a:lumOff val="35000"/>
+      </a:schemeClr>
+    </cs:fontRef>
+    <cs:defRPr sz="900" kern="1200"/>
+  </cs:axisTitle>
+  <cs:categoryAxis>
+    <cs:lnRef idx="0"/>
+    <cs:fillRef idx="0"/>
+    <cs:effectRef idx="0"/>
+    <cs:fontRef idx="minor">
+      <a:schemeClr val="tx1">
+        <a:lumMod val="65000"/>
+        <a:lumOff val="35000"/>
+      </a:schemeClr>
+    </cs:fontRef>
+    <cs:spPr>
+      <a:ln w="12700" cap="flat" cmpd="sng" algn="ctr">
+        <a:solidFill>
+          <a:schemeClr val="tx1">
+            <a:lumMod val="15000"/>
+            <a:lumOff val="85000"/>
+          </a:schemeClr>
+        </a:solidFill>
+        <a:round/>
+      </a:ln>
+    </cs:spPr>
+    <cs:defRPr sz="900" kern="1200"/>
+  </cs:categoryAxis>
+  <cs:chartArea mods="allowNoFillOverride allowNoLineOverride">
+    <cs:lnRef idx="0"/>
+    <cs:fillRef idx="0"/>
+    <cs:effectRef idx="0"/>
+    <cs:fontRef idx="minor">
+      <a:schemeClr val="tx2"/>
+    </cs:fontRef>
+    <cs:spPr>
+      <a:solidFill>
+        <a:schemeClr val="bg1"/>
+      </a:solidFill>
+      <a:ln w="9525" cap="flat" cmpd="sng" algn="ctr">
+        <a:solidFill>
+          <a:schemeClr val="tx1">
+            <a:lumMod val="15000"/>
+            <a:lumOff val="85000"/>
+          </a:schemeClr>
+        </a:solidFill>
+        <a:round/>
+      </a:ln>
+    </cs:spPr>
+    <cs:defRPr sz="900" kern="1200"/>
+  </cs:chartArea>
+  <cs:dataLabel>
+    <cs:lnRef idx="0"/>
+    <cs:fillRef idx="0"/>
+    <cs:effectRef idx="0"/>
+    <cs:fontRef idx="minor">
+      <a:schemeClr val="tx1">
+        <a:lumMod val="75000"/>
+        <a:lumOff val="25000"/>
+      </a:schemeClr>
+    </cs:fontRef>
+    <cs:defRPr sz="900" kern="1200"/>
+  </cs:dataLabel>
+  <cs:dataLabelCallout>
+    <cs:lnRef idx="0"/>
+    <cs:fillRef idx="0"/>
+    <cs:effectRef idx="0"/>
+    <cs:fontRef idx="minor">
+      <a:schemeClr val="dk1">
+        <a:lumMod val="65000"/>
+        <a:lumOff val="35000"/>
+      </a:schemeClr>
+    </cs:fontRef>
+    <cs:spPr>
+      <a:solidFill>
+        <a:schemeClr val="lt1"/>
+      </a:solidFill>
+      <a:ln>
+        <a:solidFill>
+          <a:schemeClr val="dk1">
+            <a:lumMod val="25000"/>
+            <a:lumOff val="75000"/>
+          </a:schemeClr>
+        </a:solidFill>
+      </a:ln>
+    </cs:spPr>
+    <cs:defRPr sz="900" kern="1200"/>
+    <cs:bodyPr rot="0" spcFirstLastPara="1" vertOverflow="clip" horzOverflow="clip" vert="horz" wrap="square" lIns="36576" tIns="18288" rIns="36576" bIns="18288" anchor="ctr" anchorCtr="1">
+      <a:spAutoFit/>
+    </cs:bodyPr>
+  </cs:dataLabelCallout>
+  <cs:dataPoint>
+    <cs:lnRef idx="0"/>
+    <cs:fillRef idx="3">
+      <cs:styleClr val="auto"/>
+    </cs:fillRef>
+    <cs:effectRef idx="3"/>
+    <cs:fontRef idx="minor">
+      <a:schemeClr val="tx1"/>
+    </cs:fontRef>
+  </cs:dataPoint>
+  <cs:dataPoint3D>
+    <cs:lnRef idx="0"/>
+    <cs:fillRef idx="3">
+      <cs:styleClr val="auto"/>
+    </cs:fillRef>
+    <cs:effectRef idx="3"/>
+    <cs:fontRef idx="minor">
+      <a:schemeClr val="tx1"/>
+    </cs:fontRef>
+  </cs:dataPoint3D>
+  <cs:dataPointLine>
+    <cs:lnRef idx="0">
+      <cs:styleClr val="auto"/>
+    </cs:lnRef>
+    <cs:fillRef idx="3"/>
+    <cs:effectRef idx="3"/>
+    <cs:fontRef idx="minor">
+      <a:schemeClr val="tx1"/>
+    </cs:fontRef>
+    <cs:spPr>
+      <a:ln w="34925" cap="rnd">
+        <a:solidFill>
+          <a:schemeClr val="phClr"/>
+        </a:solidFill>
+        <a:round/>
+      </a:ln>
+    </cs:spPr>
+  </cs:dataPointLine>
+  <cs:dataPointMarker>
+    <cs:lnRef idx="0">
+      <cs:styleClr val="auto"/>
+    </cs:lnRef>
+    <cs:fillRef idx="3">
+      <cs:styleClr val="auto"/>
+    </cs:fillRef>
+    <cs:effectRef idx="3"/>
+    <cs:fontRef idx="minor">
+      <a:schemeClr val="tx1"/>
+    </cs:fontRef>
+    <cs:spPr>
+      <a:ln w="9525">
+        <a:solidFill>
+          <a:schemeClr val="phClr"/>
+        </a:solidFill>
+        <a:round/>
+      </a:ln>
+    </cs:spPr>
+  </cs:dataPointMarker>
+  <cs:dataPointMarkerLayout symbol="circle" size="6"/>
+  <cs:dataPointWireframe>
+    <cs:lnRef idx="0">
+      <cs:styleClr val="auto"/>
+    </cs:lnRef>
+    <cs:fillRef idx="3"/>
+    <cs:effectRef idx="3"/>
+    <cs:fontRef idx="minor">
+      <a:schemeClr val="tx1"/>
+    </cs:fontRef>
+    <cs:spPr>
+      <a:ln w="9525" cap="rnd">
+        <a:solidFill>
+          <a:schemeClr val="phClr"/>
+        </a:solidFill>
+        <a:round/>
+      </a:ln>
+    </cs:spPr>
+  </cs:dataPointWireframe>
+  <cs:dataTable>
+    <cs:lnRef idx="0"/>
+    <cs:fillRef idx="0"/>
+    <cs:effectRef idx="0"/>
+    <cs:fontRef idx="minor">
+      <a:schemeClr val="tx1">
+        <a:lumMod val="65000"/>
+        <a:lumOff val="35000"/>
+      </a:schemeClr>
+    </cs:fontRef>
+    <cs:spPr>
+      <a:noFill/>
+      <a:ln w="9525" cap="flat" cmpd="sng" algn="ctr">
+        <a:solidFill>
+          <a:schemeClr val="tx1">
+            <a:lumMod val="15000"/>
+            <a:lumOff val="85000"/>
+          </a:schemeClr>
+        </a:solidFill>
+        <a:round/>
+      </a:ln>
+    </cs:spPr>
+    <cs:defRPr sz="900" kern="1200"/>
+  </cs:dataTable>
+  <cs:downBar>
+    <cs:lnRef idx="0"/>
+    <cs:fillRef idx="0"/>
+    <cs:effectRef idx="0"/>
+    <cs:fontRef idx="minor">
+      <a:schemeClr val="dk1"/>
+    </cs:fontRef>
+    <cs:spPr>
+      <a:solidFill>
+        <a:schemeClr val="dk1">
+          <a:lumMod val="65000"/>
+          <a:lumOff val="35000"/>
+        </a:schemeClr>
+      </a:solidFill>
+      <a:ln w="9525">
+        <a:solidFill>
+          <a:schemeClr val="tx1">
+            <a:lumMod val="65000"/>
+            <a:lumOff val="35000"/>
+          </a:schemeClr>
+        </a:solidFill>
+      </a:ln>
+    </cs:spPr>
+  </cs:downBar>
+  <cs:dropLine>
+    <cs:lnRef idx="0"/>
+    <cs:fillRef idx="0"/>
+    <cs:effectRef idx="0"/>
+    <cs:fontRef idx="minor">
+      <a:schemeClr val="tx1"/>
+    </cs:fontRef>
+    <cs:spPr>
+      <a:ln w="9525" cap="flat" cmpd="sng" algn="ctr">
+        <a:solidFill>
+          <a:schemeClr val="tx1">
+            <a:lumMod val="35000"/>
+            <a:lumOff val="65000"/>
+          </a:schemeClr>
+        </a:solidFill>
+        <a:round/>
+      </a:ln>
+    </cs:spPr>
+  </cs:dropLine>
+  <cs:errorBar>
+    <cs:lnRef idx="0"/>
+    <cs:fillRef idx="0"/>
+    <cs:effectRef idx="0"/>
+    <cs:fontRef idx="minor">
+      <a:schemeClr val="tx1"/>
+    </cs:fontRef>
+    <cs:spPr>
+      <a:ln w="9525" cap="flat" cmpd="sng" algn="ctr">
+        <a:solidFill>
+          <a:schemeClr val="tx1">
+            <a:lumMod val="65000"/>
+            <a:lumOff val="35000"/>
+          </a:schemeClr>
+        </a:solidFill>
+        <a:round/>
+      </a:ln>
+    </cs:spPr>
+  </cs:errorBar>
+  <cs:floor>
+    <cs:lnRef idx="0"/>
+    <cs:fillRef idx="0"/>
+    <cs:effectRef idx="0"/>
+    <cs:fontRef idx="minor">
+      <a:schemeClr val="lt1"/>
+    </cs:fontRef>
+  </cs:floor>
+  <cs:gridlineMajor>
+    <cs:lnRef idx="0"/>
+    <cs:fillRef idx="0"/>
+    <cs:effectRef idx="0"/>
+    <cs:fontRef idx="minor">
+      <a:schemeClr val="tx1"/>
+    </cs:fontRef>
+    <cs:spPr>
+      <a:ln w="9525" cap="flat" cmpd="sng" algn="ctr">
+        <a:solidFill>
+          <a:schemeClr val="tx1">
+            <a:lumMod val="15000"/>
+            <a:lumOff val="85000"/>
+          </a:schemeClr>
+        </a:solidFill>
+        <a:round/>
+      </a:ln>
+    </cs:spPr>
+  </cs:gridlineMajor>
+  <cs:gridlineMinor>
+    <cs:lnRef idx="0"/>
+    <cs:fillRef idx="0"/>
+    <cs:effectRef idx="0"/>
+    <cs:fontRef idx="minor">
+      <a:schemeClr val="tx1"/>
+    </cs:fontRef>
+    <cs:spPr>
+      <a:ln w="9525" cap="flat" cmpd="sng" algn="ctr">
+        <a:solidFill>
+          <a:schemeClr val="tx1">
+            <a:lumMod val="5000"/>
+            <a:lumOff val="95000"/>
+          </a:schemeClr>
+        </a:solidFill>
+        <a:round/>
+      </a:ln>
+    </cs:spPr>
+  </cs:gridlineMinor>
+  <cs:hiLoLine>
+    <cs:lnRef idx="0"/>
+    <cs:fillRef idx="0"/>
+    <cs:effectRef idx="0"/>
+    <cs:fontRef idx="minor">
+      <a:schemeClr val="tx1"/>
+    </cs:fontRef>
+    <cs:spPr>
+      <a:ln w="9525" cap="flat" cmpd="sng" algn="ctr">
+        <a:solidFill>
+          <a:schemeClr val="tx1">
+            <a:lumMod val="75000"/>
+            <a:lumOff val="25000"/>
+          </a:schemeClr>
+        </a:solidFill>
+        <a:round/>
+      </a:ln>
+    </cs:spPr>
+  </cs:hiLoLine>
+  <cs:leaderLine>
+    <cs:lnRef idx="0"/>
+    <cs:fillRef idx="0"/>
+    <cs:effectRef idx="0"/>
+    <cs:fontRef idx="minor">
+      <a:schemeClr val="tx1"/>
+    </cs:fontRef>
+    <cs:spPr>
+      <a:ln w="9525" cap="flat" cmpd="sng" algn="ctr">
+        <a:solidFill>
+          <a:schemeClr val="tx1">
+            <a:lumMod val="35000"/>
+            <a:lumOff val="65000"/>
+          </a:schemeClr>
+        </a:solidFill>
+        <a:round/>
+      </a:ln>
+    </cs:spPr>
+  </cs:leaderLine>
+  <cs:legend>
+    <cs:lnRef idx="0"/>
+    <cs:fillRef idx="0"/>
+    <cs:effectRef idx="0"/>
+    <cs:fontRef idx="minor">
+      <a:schemeClr val="tx1">
+        <a:lumMod val="65000"/>
+        <a:lumOff val="35000"/>
+      </a:schemeClr>
+    </cs:fontRef>
+    <cs:defRPr sz="900" kern="1200"/>
+  </cs:legend>
+  <cs:plotArea>
+    <cs:lnRef idx="0"/>
+    <cs:fillRef idx="0"/>
+    <cs:effectRef idx="0"/>
+    <cs:fontRef idx="minor">
+      <a:schemeClr val="lt1"/>
+    </cs:fontRef>
+  </cs:plotArea>
+  <cs:plotArea3D>
+    <cs:lnRef idx="0"/>
+    <cs:fillRef idx="0"/>
+    <cs:effectRef idx="0"/>
+    <cs:fontRef idx="minor">
+      <a:schemeClr val="lt1"/>
+    </cs:fontRef>
+  </cs:plotArea3D>
+  <cs:seriesAxis>
+    <cs:lnRef idx="0"/>
+    <cs:fillRef idx="0"/>
+    <cs:effectRef idx="0"/>
+    <cs:fontRef idx="minor">
+      <a:schemeClr val="tx1">
+        <a:lumMod val="65000"/>
+        <a:lumOff val="35000"/>
+      </a:schemeClr>
+    </cs:fontRef>
+    <cs:spPr>
+      <a:ln w="12700" cap="flat" cmpd="sng" algn="ctr">
+        <a:solidFill>
+          <a:schemeClr val="tx1">
+            <a:lumMod val="15000"/>
+            <a:lumOff val="85000"/>
+          </a:schemeClr>
+        </a:solidFill>
+        <a:round/>
+      </a:ln>
+    </cs:spPr>
+    <cs:defRPr sz="900" kern="1200"/>
+  </cs:seriesAxis>
+  <cs:seriesLine>
+    <cs:lnRef idx="0"/>
+    <cs:fillRef idx="0"/>
+    <cs:effectRef idx="0"/>
+    <cs:fontRef idx="minor">
+      <a:schemeClr val="tx1"/>
+    </cs:fontRef>
+    <cs:spPr>
+      <a:ln w="9525" cap="flat" cmpd="sng" algn="ctr">
+        <a:solidFill>
+          <a:schemeClr val="tx1">
+            <a:lumMod val="35000"/>
+            <a:lumOff val="65000"/>
+          </a:schemeClr>
+        </a:solidFill>
+        <a:round/>
+      </a:ln>
+    </cs:spPr>
+  </cs:seriesLine>
+  <cs:title>
+    <cs:lnRef idx="0"/>
+    <cs:fillRef idx="0"/>
+    <cs:effectRef idx="0"/>
+    <cs:fontRef idx="minor">
+      <a:schemeClr val="tx1">
+        <a:lumMod val="65000"/>
+        <a:lumOff val="35000"/>
+      </a:schemeClr>
+    </cs:fontRef>
+    <cs:defRPr sz="1600" b="1" kern="1200" baseline="0"/>
+  </cs:title>
+  <cs:trendline>
+    <cs:lnRef idx="0">
+      <cs:styleClr val="auto"/>
+    </cs:lnRef>
+    <cs:fillRef idx="0"/>
+    <cs:effectRef idx="0"/>
+    <cs:fontRef idx="minor">
+      <a:schemeClr val="lt1"/>
+    </cs:fontRef>
+    <cs:spPr>
+      <a:ln w="19050" cap="rnd">
+        <a:solidFill>
+          <a:schemeClr val="phClr"/>
+        </a:solidFill>
+      </a:ln>
+    </cs:spPr>
+  </cs:trendline>
+  <cs:trendlineLabel>
+    <cs:lnRef idx="0"/>
+    <cs:fillRef idx="0"/>
+    <cs:effectRef idx="0"/>
+    <cs:fontRef idx="minor">
+      <a:schemeClr val="tx1">
+        <a:lumMod val="65000"/>
+        <a:lumOff val="35000"/>
+      </a:schemeClr>
+    </cs:fontRef>
+    <cs:defRPr sz="900" kern="1200"/>
+  </cs:trendlineLabel>
+  <cs:upBar>
+    <cs:lnRef idx="0"/>
+    <cs:fillRef idx="0"/>
+    <cs:effectRef idx="0"/>
+    <cs:fontRef idx="minor">
+      <a:schemeClr val="dk1"/>
+    </cs:fontRef>
+    <cs:spPr>
+      <a:solidFill>
+        <a:schemeClr val="lt1"/>
+      </a:solidFill>
+      <a:ln w="9525">
+        <a:solidFill>
+          <a:schemeClr val="tx1">
+            <a:lumMod val="15000"/>
+            <a:lumOff val="85000"/>
+          </a:schemeClr>
+        </a:solidFill>
+      </a:ln>
+    </cs:spPr>
+  </cs:upBar>
+  <cs:valueAxis>
+    <cs:lnRef idx="0"/>
+    <cs:fillRef idx="0"/>
+    <cs:effectRef idx="0"/>
+    <cs:fontRef idx="minor">
+      <a:schemeClr val="tx1">
+        <a:lumMod val="65000"/>
+        <a:lumOff val="35000"/>
+      </a:schemeClr>
+    </cs:fontRef>
+    <cs:defRPr sz="900" kern="1200"/>
+  </cs:valueAxis>
+  <cs:wall>
+    <cs:lnRef idx="0"/>
+    <cs:fillRef idx="0"/>
+    <cs:effectRef idx="0"/>
+    <cs:fontRef idx="minor">
+      <a:schemeClr val="lt1"/>
+    </cs:fontRef>
+  </cs:wall>
+</cs:chartStyle>
+</file>
+
+<file path=word/charts/style4.xml><?xml version="1.0" encoding="utf-8"?>
 <cs:chartStyle xmlns:cs="http://schemas.microsoft.com/office/drawing/2012/chartStyle" xmlns:a="http://schemas.openxmlformats.org/drawingml/2006/main" id="281">
   <cs:axisTitle>
     <cs:lnRef idx="0"/>
@@ -5426,7 +7680,7 @@
 </file>
 
 <file path=customXml/itemProps1.xml><?xml version="1.0" encoding="utf-8"?>
-<ds:datastoreItem xmlns:ds="http://schemas.openxmlformats.org/officeDocument/2006/customXml" ds:itemID="{7F96E953-5B00-4CF1-BBC7-64D99633EC25}">
+<ds:datastoreItem xmlns:ds="http://schemas.openxmlformats.org/officeDocument/2006/customXml" ds:itemID="{8A89020E-0576-4C83-AFB6-7E44DB66955D}">
   <ds:schemaRefs>
     <ds:schemaRef ds:uri="http://schemas.openxmlformats.org/officeDocument/2006/bibliography"/>
   </ds:schemaRefs>

</xml_diff>